<commit_message>
MAJ rapport & ajout schéma electrique siege de base
</commit_message>
<xml_diff>
--- a/Rapport TO52.docx
+++ b/Rapport TO52.docx
@@ -237,6 +237,13 @@
     </w:p>
     <w:sdt>
       <w:sdtPr>
+        <w:rPr>
+          <w:rFonts w:asciiTheme="minorHAnsi" w:eastAsiaTheme="minorHAnsi" w:hAnsiTheme="minorHAnsi" w:cstheme="minorBidi"/>
+          <w:color w:val="auto"/>
+          <w:sz w:val="22"/>
+          <w:szCs w:val="22"/>
+          <w:lang w:eastAsia="en-US"/>
+        </w:rPr>
         <w:id w:val="-1532095967"/>
         <w:docPartObj>
           <w:docPartGallery w:val="Table of Contents"/>
@@ -245,13 +252,8 @@
       </w:sdtPr>
       <w:sdtEndPr>
         <w:rPr>
-          <w:rFonts w:asciiTheme="minorHAnsi" w:eastAsiaTheme="minorHAnsi" w:hAnsiTheme="minorHAnsi" w:cstheme="minorBidi"/>
           <w:b/>
           <w:bCs/>
-          <w:color w:val="auto"/>
-          <w:sz w:val="22"/>
-          <w:szCs w:val="22"/>
-          <w:lang w:eastAsia="en-US"/>
         </w:rPr>
       </w:sdtEndPr>
       <w:sdtContent>
@@ -296,7 +298,7 @@
             </w:rPr>
             <w:fldChar w:fldCharType="separate"/>
           </w:r>
-          <w:hyperlink w:anchor="_Toc534214016" w:history="1">
+          <w:hyperlink w:anchor="_Toc534366085" w:history="1">
             <w:r>
               <w:rPr>
                 <w:rStyle w:val="Lienhypertexte"/>
@@ -323,7 +325,7 @@
                 <w:noProof/>
                 <w:webHidden/>
               </w:rPr>
-              <w:instrText xml:space="preserve"> PAGEREF _Toc534214016 \h </w:instrText>
+              <w:instrText xml:space="preserve"> PAGEREF _Toc534366085 \h </w:instrText>
             </w:r>
             <w:r>
               <w:rPr>
@@ -367,7 +369,7 @@
               <w:lang w:eastAsia="fr-FR"/>
             </w:rPr>
           </w:pPr>
-          <w:hyperlink w:anchor="_Toc534214017" w:history="1">
+          <w:hyperlink w:anchor="_Toc534366086" w:history="1">
             <w:r>
               <w:rPr>
                 <w:rStyle w:val="Lienhypertexte"/>
@@ -409,7 +411,7 @@
                 <w:noProof/>
                 <w:webHidden/>
               </w:rPr>
-              <w:instrText xml:space="preserve"> PAGEREF _Toc534214017 \h </w:instrText>
+              <w:instrText xml:space="preserve"> PAGEREF _Toc534366086 \h </w:instrText>
             </w:r>
             <w:r>
               <w:rPr>
@@ -453,7 +455,7 @@
               <w:lang w:eastAsia="fr-FR"/>
             </w:rPr>
           </w:pPr>
-          <w:hyperlink w:anchor="_Toc534214018" w:history="1">
+          <w:hyperlink w:anchor="_Toc534366087" w:history="1">
             <w:r>
               <w:rPr>
                 <w:rStyle w:val="Lienhypertexte"/>
@@ -495,7 +497,7 @@
                 <w:noProof/>
                 <w:webHidden/>
               </w:rPr>
-              <w:instrText xml:space="preserve"> PAGEREF _Toc534214018 \h </w:instrText>
+              <w:instrText xml:space="preserve"> PAGEREF _Toc534366087 \h </w:instrText>
             </w:r>
             <w:r>
               <w:rPr>
@@ -539,7 +541,7 @@
               <w:lang w:eastAsia="fr-FR"/>
             </w:rPr>
           </w:pPr>
-          <w:hyperlink w:anchor="_Toc534214019" w:history="1">
+          <w:hyperlink w:anchor="_Toc534366088" w:history="1">
             <w:r>
               <w:rPr>
                 <w:rStyle w:val="Lienhypertexte"/>
@@ -581,7 +583,7 @@
                 <w:noProof/>
                 <w:webHidden/>
               </w:rPr>
-              <w:instrText xml:space="preserve"> PAGEREF _Toc534214019 \h </w:instrText>
+              <w:instrText xml:space="preserve"> PAGEREF _Toc534366088 \h </w:instrText>
             </w:r>
             <w:r>
               <w:rPr>
@@ -625,7 +627,7 @@
               <w:lang w:eastAsia="fr-FR"/>
             </w:rPr>
           </w:pPr>
-          <w:hyperlink w:anchor="_Toc534214020" w:history="1">
+          <w:hyperlink w:anchor="_Toc534366089" w:history="1">
             <w:r>
               <w:rPr>
                 <w:rStyle w:val="Lienhypertexte"/>
@@ -667,7 +669,7 @@
                 <w:noProof/>
                 <w:webHidden/>
               </w:rPr>
-              <w:instrText xml:space="preserve"> PAGEREF _Toc534214020 \h </w:instrText>
+              <w:instrText xml:space="preserve"> PAGEREF _Toc534366089 \h </w:instrText>
             </w:r>
             <w:r>
               <w:rPr>
@@ -711,7 +713,7 @@
               <w:lang w:eastAsia="fr-FR"/>
             </w:rPr>
           </w:pPr>
-          <w:hyperlink w:anchor="_Toc534214021" w:history="1">
+          <w:hyperlink w:anchor="_Toc534366090" w:history="1">
             <w:r>
               <w:rPr>
                 <w:rStyle w:val="Lienhypertexte"/>
@@ -753,7 +755,7 @@
                 <w:noProof/>
                 <w:webHidden/>
               </w:rPr>
-              <w:instrText xml:space="preserve"> PAGEREF _Toc534214021 \h </w:instrText>
+              <w:instrText xml:space="preserve"> PAGEREF _Toc534366090 \h </w:instrText>
             </w:r>
             <w:r>
               <w:rPr>
@@ -797,7 +799,7 @@
               <w:lang w:eastAsia="fr-FR"/>
             </w:rPr>
           </w:pPr>
-          <w:hyperlink w:anchor="_Toc534214022" w:history="1">
+          <w:hyperlink w:anchor="_Toc534366091" w:history="1">
             <w:r>
               <w:rPr>
                 <w:rStyle w:val="Lienhypertexte"/>
@@ -839,7 +841,7 @@
                 <w:noProof/>
                 <w:webHidden/>
               </w:rPr>
-              <w:instrText xml:space="preserve"> PAGEREF _Toc534214022 \h </w:instrText>
+              <w:instrText xml:space="preserve"> PAGEREF _Toc534366091 \h </w:instrText>
             </w:r>
             <w:r>
               <w:rPr>
@@ -883,7 +885,7 @@
               <w:lang w:eastAsia="fr-FR"/>
             </w:rPr>
           </w:pPr>
-          <w:hyperlink w:anchor="_Toc534214023" w:history="1">
+          <w:hyperlink w:anchor="_Toc534366092" w:history="1">
             <w:r>
               <w:rPr>
                 <w:rStyle w:val="Lienhypertexte"/>
@@ -925,7 +927,93 @@
                 <w:noProof/>
                 <w:webHidden/>
               </w:rPr>
-              <w:instrText xml:space="preserve"> PAGEREF _Toc534214023 \h </w:instrText>
+              <w:instrText xml:space="preserve"> PAGEREF _Toc534366092 \h </w:instrText>
+            </w:r>
+            <w:r>
+              <w:rPr>
+                <w:noProof/>
+                <w:webHidden/>
+              </w:rPr>
+            </w:r>
+            <w:r>
+              <w:rPr>
+                <w:noProof/>
+                <w:webHidden/>
+              </w:rPr>
+              <w:fldChar w:fldCharType="separate"/>
+            </w:r>
+            <w:r>
+              <w:rPr>
+                <w:noProof/>
+                <w:webHidden/>
+              </w:rPr>
+              <w:t>4</w:t>
+            </w:r>
+            <w:r>
+              <w:rPr>
+                <w:noProof/>
+                <w:webHidden/>
+              </w:rPr>
+              <w:fldChar w:fldCharType="end"/>
+            </w:r>
+          </w:hyperlink>
+        </w:p>
+        <w:p>
+          <w:pPr>
+            <w:pStyle w:val="TM1"/>
+            <w:tabs>
+              <w:tab w:val="left" w:pos="440"/>
+              <w:tab w:val="right" w:leader="dot" w:pos="9062"/>
+            </w:tabs>
+            <w:rPr>
+              <w:rFonts w:eastAsiaTheme="minorEastAsia"/>
+              <w:noProof/>
+              <w:lang w:eastAsia="fr-FR"/>
+            </w:rPr>
+          </w:pPr>
+          <w:hyperlink w:anchor="_Toc534366093" w:history="1">
+            <w:r>
+              <w:rPr>
+                <w:rStyle w:val="Lienhypertexte"/>
+                <w:noProof/>
+              </w:rPr>
+              <w:t>3.</w:t>
+            </w:r>
+            <w:r>
+              <w:rPr>
+                <w:rFonts w:eastAsiaTheme="minorEastAsia"/>
+                <w:noProof/>
+                <w:lang w:eastAsia="fr-FR"/>
+              </w:rPr>
+              <w:tab/>
+            </w:r>
+            <w:r>
+              <w:rPr>
+                <w:rStyle w:val="Lienhypertexte"/>
+                <w:noProof/>
+              </w:rPr>
+              <w:t>Réalisation du projet</w:t>
+            </w:r>
+            <w:r>
+              <w:rPr>
+                <w:noProof/>
+                <w:webHidden/>
+              </w:rPr>
+              <w:tab/>
+            </w:r>
+            <w:r>
+              <w:rPr>
+                <w:noProof/>
+                <w:webHidden/>
+              </w:rPr>
+              <w:fldChar w:fldCharType="begin"/>
+            </w:r>
+            <w:r>
+              <w:rPr>
+                <w:noProof/>
+                <w:webHidden/>
+              </w:rPr>
+              <w:instrText xml:space="preserve"> PAGEREF _Toc534366093 \h </w:instrText>
             </w:r>
             <w:r>
               <w:rPr>
@@ -969,12 +1057,270 @@
               <w:lang w:eastAsia="fr-FR"/>
             </w:rPr>
           </w:pPr>
-          <w:hyperlink w:anchor="_Toc534214024" w:history="1">
+          <w:hyperlink w:anchor="_Toc534366094" w:history="1">
             <w:r>
               <w:rPr>
                 <w:rStyle w:val="Lienhypertexte"/>
                 <w:noProof/>
               </w:rPr>
+              <w:t>a.</w:t>
+            </w:r>
+            <w:r>
+              <w:rPr>
+                <w:rFonts w:eastAsiaTheme="minorEastAsia"/>
+                <w:noProof/>
+                <w:lang w:eastAsia="fr-FR"/>
+              </w:rPr>
+              <w:tab/>
+            </w:r>
+            <w:r>
+              <w:rPr>
+                <w:rStyle w:val="Lienhypertexte"/>
+                <w:noProof/>
+              </w:rPr>
+              <w:t>Descriptif de l’existant</w:t>
+            </w:r>
+            <w:r>
+              <w:rPr>
+                <w:noProof/>
+                <w:webHidden/>
+              </w:rPr>
+              <w:tab/>
+            </w:r>
+            <w:r>
+              <w:rPr>
+                <w:noProof/>
+                <w:webHidden/>
+              </w:rPr>
+              <w:fldChar w:fldCharType="begin"/>
+            </w:r>
+            <w:r>
+              <w:rPr>
+                <w:noProof/>
+                <w:webHidden/>
+              </w:rPr>
+              <w:instrText xml:space="preserve"> PAGEREF _Toc534366094 \h </w:instrText>
+            </w:r>
+            <w:r>
+              <w:rPr>
+                <w:noProof/>
+                <w:webHidden/>
+              </w:rPr>
+            </w:r>
+            <w:r>
+              <w:rPr>
+                <w:noProof/>
+                <w:webHidden/>
+              </w:rPr>
+              <w:fldChar w:fldCharType="separate"/>
+            </w:r>
+            <w:r>
+              <w:rPr>
+                <w:noProof/>
+                <w:webHidden/>
+              </w:rPr>
+              <w:t>4</w:t>
+            </w:r>
+            <w:r>
+              <w:rPr>
+                <w:noProof/>
+                <w:webHidden/>
+              </w:rPr>
+              <w:fldChar w:fldCharType="end"/>
+            </w:r>
+          </w:hyperlink>
+        </w:p>
+        <w:p>
+          <w:pPr>
+            <w:pStyle w:val="TM2"/>
+            <w:tabs>
+              <w:tab w:val="left" w:pos="660"/>
+              <w:tab w:val="right" w:leader="dot" w:pos="9062"/>
+            </w:tabs>
+            <w:rPr>
+              <w:rFonts w:eastAsiaTheme="minorEastAsia"/>
+              <w:noProof/>
+              <w:lang w:eastAsia="fr-FR"/>
+            </w:rPr>
+          </w:pPr>
+          <w:hyperlink w:anchor="_Toc534366095" w:history="1">
+            <w:r>
+              <w:rPr>
+                <w:rStyle w:val="Lienhypertexte"/>
+                <w:noProof/>
+              </w:rPr>
+              <w:t>a.</w:t>
+            </w:r>
+            <w:r>
+              <w:rPr>
+                <w:rFonts w:eastAsiaTheme="minorEastAsia"/>
+                <w:noProof/>
+                <w:lang w:eastAsia="fr-FR"/>
+              </w:rPr>
+              <w:tab/>
+            </w:r>
+            <w:r>
+              <w:rPr>
+                <w:rStyle w:val="Lienhypertexte"/>
+                <w:noProof/>
+              </w:rPr>
+              <w:t>Choix des technologies</w:t>
+            </w:r>
+            <w:r>
+              <w:rPr>
+                <w:noProof/>
+                <w:webHidden/>
+              </w:rPr>
+              <w:tab/>
+            </w:r>
+            <w:r>
+              <w:rPr>
+                <w:noProof/>
+                <w:webHidden/>
+              </w:rPr>
+              <w:fldChar w:fldCharType="begin"/>
+            </w:r>
+            <w:r>
+              <w:rPr>
+                <w:noProof/>
+                <w:webHidden/>
+              </w:rPr>
+              <w:instrText xml:space="preserve"> PAGEREF _Toc534366095 \h </w:instrText>
+            </w:r>
+            <w:r>
+              <w:rPr>
+                <w:noProof/>
+                <w:webHidden/>
+              </w:rPr>
+            </w:r>
+            <w:r>
+              <w:rPr>
+                <w:noProof/>
+                <w:webHidden/>
+              </w:rPr>
+              <w:fldChar w:fldCharType="separate"/>
+            </w:r>
+            <w:r>
+              <w:rPr>
+                <w:noProof/>
+                <w:webHidden/>
+              </w:rPr>
+              <w:t>5</w:t>
+            </w:r>
+            <w:r>
+              <w:rPr>
+                <w:noProof/>
+                <w:webHidden/>
+              </w:rPr>
+              <w:fldChar w:fldCharType="end"/>
+            </w:r>
+          </w:hyperlink>
+        </w:p>
+        <w:p>
+          <w:pPr>
+            <w:pStyle w:val="TM2"/>
+            <w:tabs>
+              <w:tab w:val="left" w:pos="660"/>
+              <w:tab w:val="right" w:leader="dot" w:pos="9062"/>
+            </w:tabs>
+            <w:rPr>
+              <w:rFonts w:eastAsiaTheme="minorEastAsia"/>
+              <w:noProof/>
+              <w:lang w:eastAsia="fr-FR"/>
+            </w:rPr>
+          </w:pPr>
+          <w:hyperlink w:anchor="_Toc534366096" w:history="1">
+            <w:r>
+              <w:rPr>
+                <w:rStyle w:val="Lienhypertexte"/>
+                <w:noProof/>
+              </w:rPr>
+              <w:t>b.</w:t>
+            </w:r>
+            <w:r>
+              <w:rPr>
+                <w:rFonts w:eastAsiaTheme="minorEastAsia"/>
+                <w:noProof/>
+                <w:lang w:eastAsia="fr-FR"/>
+              </w:rPr>
+              <w:tab/>
+            </w:r>
+            <w:r>
+              <w:rPr>
+                <w:rStyle w:val="Lienhypertexte"/>
+                <w:noProof/>
+              </w:rPr>
+              <w:t>Conception électronique</w:t>
+            </w:r>
+            <w:r>
+              <w:rPr>
+                <w:noProof/>
+                <w:webHidden/>
+              </w:rPr>
+              <w:tab/>
+            </w:r>
+            <w:r>
+              <w:rPr>
+                <w:noProof/>
+                <w:webHidden/>
+              </w:rPr>
+              <w:fldChar w:fldCharType="begin"/>
+            </w:r>
+            <w:r>
+              <w:rPr>
+                <w:noProof/>
+                <w:webHidden/>
+              </w:rPr>
+              <w:instrText xml:space="preserve"> PAGEREF _Toc534366096 \h </w:instrText>
+            </w:r>
+            <w:r>
+              <w:rPr>
+                <w:noProof/>
+                <w:webHidden/>
+              </w:rPr>
+            </w:r>
+            <w:r>
+              <w:rPr>
+                <w:noProof/>
+                <w:webHidden/>
+              </w:rPr>
+              <w:fldChar w:fldCharType="separate"/>
+            </w:r>
+            <w:r>
+              <w:rPr>
+                <w:noProof/>
+                <w:webHidden/>
+              </w:rPr>
+              <w:t>6</w:t>
+            </w:r>
+            <w:r>
+              <w:rPr>
+                <w:noProof/>
+                <w:webHidden/>
+              </w:rPr>
+              <w:fldChar w:fldCharType="end"/>
+            </w:r>
+          </w:hyperlink>
+        </w:p>
+        <w:p>
+          <w:pPr>
+            <w:pStyle w:val="TM2"/>
+            <w:tabs>
+              <w:tab w:val="left" w:pos="660"/>
+              <w:tab w:val="right" w:leader="dot" w:pos="9062"/>
+            </w:tabs>
+            <w:rPr>
+              <w:rFonts w:eastAsiaTheme="minorEastAsia"/>
+              <w:noProof/>
+              <w:lang w:eastAsia="fr-FR"/>
+            </w:rPr>
+          </w:pPr>
+          <w:hyperlink w:anchor="_Toc534366097" w:history="1">
+            <w:r>
+              <w:rPr>
+                <w:rStyle w:val="Lienhypertexte"/>
+                <w:noProof/>
+              </w:rPr>
               <w:t>c.</w:t>
             </w:r>
             <w:r>
@@ -990,7 +1336,7 @@
                 <w:rStyle w:val="Lienhypertexte"/>
                 <w:noProof/>
               </w:rPr>
-              <w:t>Choix des technologies</w:t>
+              <w:t>Conception informatique</w:t>
             </w:r>
             <w:r>
               <w:rPr>
@@ -1011,7 +1357,7 @@
                 <w:noProof/>
                 <w:webHidden/>
               </w:rPr>
-              <w:instrText xml:space="preserve"> PAGEREF _Toc534214024 \h </w:instrText>
+              <w:instrText xml:space="preserve"> PAGEREF _Toc534366097 \h </w:instrText>
             </w:r>
             <w:r>
               <w:rPr>
@@ -1031,7 +1377,93 @@
                 <w:noProof/>
                 <w:webHidden/>
               </w:rPr>
-              <w:t>4</w:t>
+              <w:t>9</w:t>
+            </w:r>
+            <w:r>
+              <w:rPr>
+                <w:noProof/>
+                <w:webHidden/>
+              </w:rPr>
+              <w:fldChar w:fldCharType="end"/>
+            </w:r>
+          </w:hyperlink>
+        </w:p>
+        <w:p>
+          <w:pPr>
+            <w:pStyle w:val="TM2"/>
+            <w:tabs>
+              <w:tab w:val="left" w:pos="660"/>
+              <w:tab w:val="right" w:leader="dot" w:pos="9062"/>
+            </w:tabs>
+            <w:rPr>
+              <w:rFonts w:eastAsiaTheme="minorEastAsia"/>
+              <w:noProof/>
+              <w:lang w:eastAsia="fr-FR"/>
+            </w:rPr>
+          </w:pPr>
+          <w:hyperlink w:anchor="_Toc534366098" w:history="1">
+            <w:r>
+              <w:rPr>
+                <w:rStyle w:val="Lienhypertexte"/>
+                <w:noProof/>
+              </w:rPr>
+              <w:t>d.</w:t>
+            </w:r>
+            <w:r>
+              <w:rPr>
+                <w:rFonts w:eastAsiaTheme="minorEastAsia"/>
+                <w:noProof/>
+                <w:lang w:eastAsia="fr-FR"/>
+              </w:rPr>
+              <w:tab/>
+            </w:r>
+            <w:r>
+              <w:rPr>
+                <w:rStyle w:val="Lienhypertexte"/>
+                <w:noProof/>
+              </w:rPr>
+              <w:t>Conception mécanique</w:t>
+            </w:r>
+            <w:r>
+              <w:rPr>
+                <w:noProof/>
+                <w:webHidden/>
+              </w:rPr>
+              <w:tab/>
+            </w:r>
+            <w:r>
+              <w:rPr>
+                <w:noProof/>
+                <w:webHidden/>
+              </w:rPr>
+              <w:fldChar w:fldCharType="begin"/>
+            </w:r>
+            <w:r>
+              <w:rPr>
+                <w:noProof/>
+                <w:webHidden/>
+              </w:rPr>
+              <w:instrText xml:space="preserve"> PAGEREF _Toc534366098 \h </w:instrText>
+            </w:r>
+            <w:r>
+              <w:rPr>
+                <w:noProof/>
+                <w:webHidden/>
+              </w:rPr>
+            </w:r>
+            <w:r>
+              <w:rPr>
+                <w:noProof/>
+                <w:webHidden/>
+              </w:rPr>
+              <w:fldChar w:fldCharType="separate"/>
+            </w:r>
+            <w:r>
+              <w:rPr>
+                <w:noProof/>
+                <w:webHidden/>
+              </w:rPr>
+              <w:t>10</w:t>
             </w:r>
             <w:r>
               <w:rPr>
@@ -1055,13 +1487,13 @@
               <w:lang w:eastAsia="fr-FR"/>
             </w:rPr>
           </w:pPr>
-          <w:hyperlink w:anchor="_Toc534214025" w:history="1">
+          <w:hyperlink w:anchor="_Toc534366099" w:history="1">
             <w:r>
               <w:rPr>
                 <w:rStyle w:val="Lienhypertexte"/>
                 <w:noProof/>
               </w:rPr>
-              <w:t>3.</w:t>
+              <w:t>4.</w:t>
             </w:r>
             <w:r>
               <w:rPr>
@@ -1076,7 +1508,7 @@
                 <w:rStyle w:val="Lienhypertexte"/>
                 <w:noProof/>
               </w:rPr>
-              <w:t>Réalisation du projet</w:t>
+              <w:t>Bilan</w:t>
             </w:r>
             <w:r>
               <w:rPr>
@@ -1097,7 +1529,7 @@
                 <w:noProof/>
                 <w:webHidden/>
               </w:rPr>
-              <w:instrText xml:space="preserve"> PAGEREF _Toc534214025 \h </w:instrText>
+              <w:instrText xml:space="preserve"> PAGEREF _Toc534366099 \h </w:instrText>
             </w:r>
             <w:r>
               <w:rPr>
@@ -1117,7 +1549,7 @@
                 <w:noProof/>
                 <w:webHidden/>
               </w:rPr>
-              <w:t>4</w:t>
+              <w:t>11</w:t>
             </w:r>
             <w:r>
               <w:rPr>
@@ -1141,7 +1573,7 @@
               <w:lang w:eastAsia="fr-FR"/>
             </w:rPr>
           </w:pPr>
-          <w:hyperlink w:anchor="_Toc534214026" w:history="1">
+          <w:hyperlink w:anchor="_Toc534366100" w:history="1">
             <w:r>
               <w:rPr>
                 <w:rStyle w:val="Lienhypertexte"/>
@@ -1162,7 +1594,7 @@
                 <w:rStyle w:val="Lienhypertexte"/>
                 <w:noProof/>
               </w:rPr>
-              <w:t>Descriptif de l’existant</w:t>
+              <w:t>Résultats obtenus</w:t>
             </w:r>
             <w:r>
               <w:rPr>
@@ -1183,7 +1615,7 @@
                 <w:noProof/>
                 <w:webHidden/>
               </w:rPr>
-              <w:instrText xml:space="preserve"> PAGEREF _Toc534214026 \h </w:instrText>
+              <w:instrText xml:space="preserve"> PAGEREF _Toc534366100 \h </w:instrText>
             </w:r>
             <w:r>
               <w:rPr>
@@ -1203,7 +1635,7 @@
                 <w:noProof/>
                 <w:webHidden/>
               </w:rPr>
-              <w:t>5</w:t>
+              <w:t>11</w:t>
             </w:r>
             <w:r>
               <w:rPr>
@@ -1227,7 +1659,7 @@
               <w:lang w:eastAsia="fr-FR"/>
             </w:rPr>
           </w:pPr>
-          <w:hyperlink w:anchor="_Toc534214027" w:history="1">
+          <w:hyperlink w:anchor="_Toc534366101" w:history="1">
             <w:r>
               <w:rPr>
                 <w:rStyle w:val="Lienhypertexte"/>
@@ -1248,7 +1680,7 @@
                 <w:rStyle w:val="Lienhypertexte"/>
                 <w:noProof/>
               </w:rPr>
-              <w:t>Conception électronique</w:t>
+              <w:t>Travail restant</w:t>
             </w:r>
             <w:r>
               <w:rPr>
@@ -1269,7 +1701,7 @@
                 <w:noProof/>
                 <w:webHidden/>
               </w:rPr>
-              <w:instrText xml:space="preserve"> PAGEREF _Toc534214027 \h </w:instrText>
+              <w:instrText xml:space="preserve"> PAGEREF _Toc534366101 \h </w:instrText>
             </w:r>
             <w:r>
               <w:rPr>
@@ -1289,7 +1721,7 @@
                 <w:noProof/>
                 <w:webHidden/>
               </w:rPr>
-              <w:t>5</w:t>
+              <w:t>11</w:t>
             </w:r>
             <w:r>
               <w:rPr>
@@ -1313,7 +1745,7 @@
               <w:lang w:eastAsia="fr-FR"/>
             </w:rPr>
           </w:pPr>
-          <w:hyperlink w:anchor="_Toc534214028" w:history="1">
+          <w:hyperlink w:anchor="_Toc534366102" w:history="1">
             <w:r>
               <w:rPr>
                 <w:rStyle w:val="Lienhypertexte"/>
@@ -1334,7 +1766,7 @@
                 <w:rStyle w:val="Lienhypertexte"/>
                 <w:noProof/>
               </w:rPr>
-              <w:t>Conception informatique</w:t>
+              <w:t>Difficultés rencontrées</w:t>
             </w:r>
             <w:r>
               <w:rPr>
@@ -1355,7 +1787,7 @@
                 <w:noProof/>
                 <w:webHidden/>
               </w:rPr>
-              <w:instrText xml:space="preserve"> PAGEREF _Toc534214028 \h </w:instrText>
+              <w:instrText xml:space="preserve"> PAGEREF _Toc534366102 \h </w:instrText>
             </w:r>
             <w:r>
               <w:rPr>
@@ -1375,7 +1807,7 @@
                 <w:noProof/>
                 <w:webHidden/>
               </w:rPr>
-              <w:t>9</w:t>
+              <w:t>11</w:t>
             </w:r>
             <w:r>
               <w:rPr>
@@ -1399,7 +1831,7 @@
               <w:lang w:eastAsia="fr-FR"/>
             </w:rPr>
           </w:pPr>
-          <w:hyperlink w:anchor="_Toc534214029" w:history="1">
+          <w:hyperlink w:anchor="_Toc534366103" w:history="1">
             <w:r>
               <w:rPr>
                 <w:rStyle w:val="Lienhypertexte"/>
@@ -1420,7 +1852,7 @@
                 <w:rStyle w:val="Lienhypertexte"/>
                 <w:noProof/>
               </w:rPr>
-              <w:t>Conception mécanique</w:t>
+              <w:t>Ouverture</w:t>
             </w:r>
             <w:r>
               <w:rPr>
@@ -1441,7 +1873,7 @@
                 <w:noProof/>
                 <w:webHidden/>
               </w:rPr>
-              <w:instrText xml:space="preserve"> PAGEREF _Toc534214029 \h </w:instrText>
+              <w:instrText xml:space="preserve"> PAGEREF _Toc534366103 \h </w:instrText>
             </w:r>
             <w:r>
               <w:rPr>
@@ -1461,7 +1893,7 @@
                 <w:noProof/>
                 <w:webHidden/>
               </w:rPr>
-              <w:t>10</w:t>
+              <w:t>11</w:t>
             </w:r>
             <w:r>
               <w:rPr>
@@ -1493,7 +1925,7 @@
       <w:pPr>
         <w:pStyle w:val="Titre1"/>
       </w:pPr>
-      <w:bookmarkStart w:id="0" w:name="_Toc534214016"/>
+      <w:bookmarkStart w:id="0" w:name="_Toc534366085"/>
       <w:r>
         <w:t>Introduction</w:t>
       </w:r>
@@ -1513,7 +1945,7 @@
           <w:numId w:val="1"/>
         </w:numPr>
       </w:pPr>
-      <w:bookmarkStart w:id="1" w:name="_Toc534214017"/>
+      <w:bookmarkStart w:id="1" w:name="_Toc534366086"/>
       <w:r>
         <w:t>Présentation Du projet</w:t>
       </w:r>
@@ -1528,7 +1960,7 @@
           <w:numId w:val="1"/>
         </w:numPr>
       </w:pPr>
-      <w:bookmarkStart w:id="2" w:name="_Toc534214018"/>
+      <w:bookmarkStart w:id="2" w:name="_Toc534366087"/>
       <w:r>
         <w:t>Expression du besoin</w:t>
       </w:r>
@@ -1575,7 +2007,7 @@
           <w:numId w:val="1"/>
         </w:numPr>
       </w:pPr>
-      <w:bookmarkStart w:id="3" w:name="_Toc534214019"/>
+      <w:bookmarkStart w:id="3" w:name="_Toc534366088"/>
       <w:r>
         <w:t>Concept</w:t>
       </w:r>
@@ -1619,7 +2051,7 @@
           <w:numId w:val="1"/>
         </w:numPr>
       </w:pPr>
-      <w:bookmarkStart w:id="4" w:name="_Toc534214020"/>
+      <w:bookmarkStart w:id="4" w:name="_Toc534366089"/>
       <w:r>
         <w:t>Ouvertures</w:t>
       </w:r>
@@ -1646,7 +2078,7 @@
           <w:numId w:val="1"/>
         </w:numPr>
       </w:pPr>
-      <w:bookmarkStart w:id="5" w:name="_Toc534214021"/>
+      <w:bookmarkStart w:id="5" w:name="_Toc534366090"/>
       <w:r>
         <w:t>Cahier des charges</w:t>
       </w:r>
@@ -1661,7 +2093,7 @@
           <w:numId w:val="1"/>
         </w:numPr>
       </w:pPr>
-      <w:bookmarkStart w:id="6" w:name="_Toc534214022"/>
+      <w:bookmarkStart w:id="6" w:name="_Toc534366091"/>
       <w:r>
         <w:t>Expression du besoin</w:t>
       </w:r>
@@ -1785,7 +2217,7 @@
           <w:numId w:val="1"/>
         </w:numPr>
       </w:pPr>
-      <w:bookmarkStart w:id="7" w:name="_Toc534214023"/>
+      <w:bookmarkStart w:id="7" w:name="_Toc534366092"/>
       <w:r>
         <w:t>Difficultés prévues &amp; contraintes du projet</w:t>
       </w:r>
@@ -1839,7 +2271,7 @@
           <w:numId w:val="1"/>
         </w:numPr>
       </w:pPr>
-      <w:bookmarkStart w:id="8" w:name="_Toc534214025"/>
+      <w:bookmarkStart w:id="8" w:name="_Toc534366093"/>
       <w:r>
         <w:t>Réalisation du projet</w:t>
       </w:r>
@@ -1862,7 +2294,7 @@
           <w:numId w:val="1"/>
         </w:numPr>
       </w:pPr>
-      <w:bookmarkStart w:id="9" w:name="_Toc534214026"/>
+      <w:bookmarkStart w:id="9" w:name="_Toc534366094"/>
       <w:r>
         <w:t>Descriptif de l’existant</w:t>
       </w:r>
@@ -1939,6 +2371,8 @@
       <w:r>
         <w:t>Le mouvement « hauteur » consiste à faire monter le siège selon un mouvement linéaire vertical</w:t>
       </w:r>
+      <w:bookmarkStart w:id="10" w:name="_GoBack"/>
+      <w:bookmarkEnd w:id="10"/>
     </w:p>
     <w:p>
       <w:r>
@@ -2088,7 +2522,6 @@
         </w:rPr>
         <w:t>]</w:t>
       </w:r>
-      <w:bookmarkStart w:id="10" w:name="_Toc534214024"/>
       <w:r>
         <w:t xml:space="preserve"> </w:t>
       </w:r>
@@ -2101,10 +2534,11 @@
           <w:numId w:val="4"/>
         </w:numPr>
       </w:pPr>
+      <w:bookmarkStart w:id="11" w:name="_Toc534366095"/>
       <w:r>
         <w:t>Choix des technologies</w:t>
       </w:r>
-      <w:bookmarkEnd w:id="10"/>
+      <w:bookmarkEnd w:id="11"/>
     </w:p>
     <w:p/>
     <w:p>
@@ -2186,11 +2620,11 @@
           <w:numId w:val="4"/>
         </w:numPr>
       </w:pPr>
-      <w:bookmarkStart w:id="11" w:name="_Toc534214027"/>
+      <w:bookmarkStart w:id="12" w:name="_Toc534366096"/>
       <w:r>
         <w:t>Conception électronique</w:t>
       </w:r>
-      <w:bookmarkEnd w:id="11"/>
+      <w:bookmarkEnd w:id="12"/>
     </w:p>
     <w:p/>
     <w:p/>
@@ -2433,10 +2867,7 @@
     </w:p>
     <w:p>
       <w:r>
-        <w:t xml:space="preserve">Utilisation de registres à décalage </w:t>
-      </w:r>
-      <w:r>
-        <w:t>SN74HC595N</w:t>
+        <w:t>Utilisation de registres à décalage SN74HC595N</w:t>
       </w:r>
     </w:p>
     <w:p>
@@ -2477,10 +2908,7 @@
     </w:p>
     <w:p>
       <w:r>
-        <w:t xml:space="preserve">Utilisation de multiplexeur </w:t>
-      </w:r>
-      <w:r>
-        <w:t>CD4051BE</w:t>
+        <w:t>Utilisation de multiplexeur CD4051BE</w:t>
       </w:r>
     </w:p>
     <w:p>
@@ -2576,8 +3004,6 @@
           </wp:inline>
         </w:drawing>
       </w:r>
-      <w:bookmarkStart w:id="12" w:name="_GoBack"/>
-      <w:bookmarkEnd w:id="12"/>
     </w:p>
     <w:p>
       <w:pPr>
@@ -2752,7 +3178,7 @@
           <w:numId w:val="4"/>
         </w:numPr>
       </w:pPr>
-      <w:bookmarkStart w:id="13" w:name="_Toc534214028"/>
+      <w:bookmarkStart w:id="13" w:name="_Toc534366097"/>
       <w:r>
         <w:t>Conception informatique</w:t>
       </w:r>
@@ -2870,7 +3296,7 @@
           <w:numId w:val="4"/>
         </w:numPr>
       </w:pPr>
-      <w:bookmarkStart w:id="14" w:name="_Toc534214029"/>
+      <w:bookmarkStart w:id="14" w:name="_Toc534366098"/>
       <w:r>
         <w:t>Conception mécanique</w:t>
       </w:r>
@@ -3177,6 +3603,80 @@
         </w:drawing>
       </w:r>
     </w:p>
+    <w:p/>
+    <w:p>
+      <w:pPr>
+        <w:pStyle w:val="Titre1"/>
+        <w:numPr>
+          <w:ilvl w:val="0"/>
+          <w:numId w:val="1"/>
+        </w:numPr>
+      </w:pPr>
+      <w:bookmarkStart w:id="15" w:name="_Toc534366099"/>
+      <w:r>
+        <w:t>Bilan</w:t>
+      </w:r>
+      <w:bookmarkEnd w:id="15"/>
+    </w:p>
+    <w:p>
+      <w:pPr>
+        <w:pStyle w:val="Titre2"/>
+        <w:numPr>
+          <w:ilvl w:val="1"/>
+          <w:numId w:val="1"/>
+        </w:numPr>
+      </w:pPr>
+      <w:bookmarkStart w:id="16" w:name="_Toc534366100"/>
+      <w:r>
+        <w:t>Résultats obtenus</w:t>
+      </w:r>
+      <w:bookmarkEnd w:id="16"/>
+    </w:p>
+    <w:p>
+      <w:pPr>
+        <w:pStyle w:val="Titre2"/>
+        <w:numPr>
+          <w:ilvl w:val="1"/>
+          <w:numId w:val="1"/>
+        </w:numPr>
+      </w:pPr>
+      <w:bookmarkStart w:id="17" w:name="_Toc534366101"/>
+      <w:r>
+        <w:t>Travail restant</w:t>
+      </w:r>
+      <w:bookmarkEnd w:id="17"/>
+    </w:p>
+    <w:p>
+      <w:pPr>
+        <w:pStyle w:val="Titre2"/>
+        <w:numPr>
+          <w:ilvl w:val="1"/>
+          <w:numId w:val="1"/>
+        </w:numPr>
+      </w:pPr>
+      <w:bookmarkStart w:id="18" w:name="_Toc534366102"/>
+      <w:r>
+        <w:t>Difficultés rencontrées</w:t>
+      </w:r>
+      <w:bookmarkEnd w:id="18"/>
+    </w:p>
+    <w:p>
+      <w:pPr>
+        <w:pStyle w:val="Titre2"/>
+        <w:numPr>
+          <w:ilvl w:val="1"/>
+          <w:numId w:val="1"/>
+        </w:numPr>
+      </w:pPr>
+      <w:bookmarkStart w:id="19" w:name="_Toc534366103"/>
+      <w:r>
+        <w:t>Ouverture</w:t>
+      </w:r>
+      <w:bookmarkEnd w:id="19"/>
+      <w:r>
+        <w:t xml:space="preserve"> </w:t>
+      </w:r>
+    </w:p>
     <w:sectPr>
       <w:footerReference w:type="default" r:id="rId26"/>
       <w:pgSz w:w="11906" w:h="16838"/>
@@ -3223,6 +3723,7 @@
         <w:docPartUnique/>
       </w:docPartObj>
     </w:sdtPr>
+    <w:sdtEndPr/>
     <w:sdtContent>
       <w:p>
         <w:pPr>
@@ -3597,7 +4098,7 @@
   <w:abstractNum w:abstractNumId="3" w15:restartNumberingAfterBreak="0">
     <w:nsid w:val="6A365488"/>
     <w:multiLevelType w:val="hybridMultilevel"/>
-    <w:tmpl w:val="8F7E6C3E"/>
+    <w:tmpl w:val="609233F2"/>
     <w:lvl w:ilvl="0" w:tplc="040C000F">
       <w:start w:val="1"/>
       <w:numFmt w:val="decimal"/>
@@ -4644,7 +5145,7 @@
 </file>
 
 <file path=customXml/itemProps1.xml><?xml version="1.0" encoding="utf-8"?>
-<ds:datastoreItem xmlns:ds="http://schemas.openxmlformats.org/officeDocument/2006/customXml" ds:itemID="{D14F7FD7-8D3E-4967-8E91-D408D37EAD16}">
+<ds:datastoreItem xmlns:ds="http://schemas.openxmlformats.org/officeDocument/2006/customXml" ds:itemID="{3FBCF91F-726D-41A6-AEEE-4D172160D34A}">
   <ds:schemaRefs>
     <ds:schemaRef ds:uri="http://schemas.openxmlformats.org/officeDocument/2006/bibliography"/>
   </ds:schemaRefs>

</xml_diff>

<commit_message>
Update général de code wifi
</commit_message>
<xml_diff>
--- a/Rapport TO52.docx
+++ b/Rapport TO52.docx
@@ -4183,10 +4183,7 @@
         <w:t xml:space="preserve"> du siège.</w:t>
       </w:r>
     </w:p>
-    <w:p>
-      <w:bookmarkStart w:id="20" w:name="_GoBack"/>
-      <w:bookmarkEnd w:id="20"/>
-    </w:p>
+    <w:p/>
     <w:p>
       <w:r>
         <w:rPr>
@@ -4332,11 +4329,11 @@
           <w:numId w:val="1"/>
         </w:numPr>
       </w:pPr>
-      <w:bookmarkStart w:id="21" w:name="_Toc534476363"/>
+      <w:bookmarkStart w:id="20" w:name="_Toc534476363"/>
       <w:r>
         <w:t>Conception informatique</w:t>
       </w:r>
-      <w:bookmarkEnd w:id="21"/>
+      <w:bookmarkEnd w:id="20"/>
     </w:p>
     <w:p>
       <w:pPr>
@@ -4597,12 +4594,12 @@
           <w:numId w:val="1"/>
         </w:numPr>
       </w:pPr>
-      <w:bookmarkStart w:id="22" w:name="_Toc534476364"/>
+      <w:bookmarkStart w:id="21" w:name="_Toc534476364"/>
       <w:r>
         <w:lastRenderedPageBreak/>
         <w:t>Conception mécanique</w:t>
       </w:r>
-      <w:bookmarkEnd w:id="22"/>
+      <w:bookmarkEnd w:id="21"/>
     </w:p>
     <w:p/>
     <w:p>
@@ -4916,12 +4913,12 @@
           <w:numId w:val="1"/>
         </w:numPr>
       </w:pPr>
-      <w:bookmarkStart w:id="23" w:name="_Toc534476365"/>
+      <w:bookmarkStart w:id="22" w:name="_Toc534476365"/>
       <w:r>
         <w:lastRenderedPageBreak/>
         <w:t>Bilan</w:t>
       </w:r>
-      <w:bookmarkEnd w:id="23"/>
+      <w:bookmarkEnd w:id="22"/>
     </w:p>
     <w:p>
       <w:pPr>
@@ -4931,11 +4928,11 @@
           <w:numId w:val="1"/>
         </w:numPr>
       </w:pPr>
-      <w:bookmarkStart w:id="24" w:name="_Toc534476366"/>
+      <w:bookmarkStart w:id="23" w:name="_Toc534476366"/>
       <w:r>
         <w:t>Résultats obtenus</w:t>
       </w:r>
-      <w:bookmarkEnd w:id="24"/>
+      <w:bookmarkEnd w:id="23"/>
     </w:p>
     <w:p>
       <w:r>
@@ -4955,11 +4952,11 @@
           <w:numId w:val="1"/>
         </w:numPr>
       </w:pPr>
-      <w:bookmarkStart w:id="25" w:name="_Toc534476367"/>
+      <w:bookmarkStart w:id="24" w:name="_Toc534476367"/>
       <w:r>
         <w:t>Travail restant</w:t>
       </w:r>
-      <w:bookmarkEnd w:id="25"/>
+      <w:bookmarkEnd w:id="24"/>
     </w:p>
     <w:p>
       <w:r>
@@ -4997,11 +4994,11 @@
           <w:numId w:val="1"/>
         </w:numPr>
       </w:pPr>
-      <w:bookmarkStart w:id="26" w:name="_Toc534476368"/>
+      <w:bookmarkStart w:id="25" w:name="_Toc534476368"/>
       <w:r>
         <w:t>Difficultés rencontrées</w:t>
       </w:r>
-      <w:bookmarkEnd w:id="26"/>
+      <w:bookmarkEnd w:id="25"/>
     </w:p>
     <w:p>
       <w:r>
@@ -5198,22 +5195,42 @@
           <w:numId w:val="1"/>
         </w:numPr>
       </w:pPr>
-      <w:bookmarkStart w:id="27" w:name="_Toc534476369"/>
+      <w:bookmarkStart w:id="26" w:name="_Toc534476369"/>
       <w:r>
         <w:t>Ouverture</w:t>
       </w:r>
+      <w:bookmarkEnd w:id="26"/>
+      <w:r>
+        <w:t xml:space="preserve"> </w:t>
+      </w:r>
+    </w:p>
+    <w:p>
+      <w:r>
+        <w:t xml:space="preserve">Le siège représente finalement une preuve de concept d’un produit pouvant éventuellement être commercialisé ; le fauteuil connecté. Celui-ci possèderait toutes les fonctionnalités du cahier des charges, </w:t>
+      </w:r>
+      <w:r>
+        <w:t>mais aurait bien sûr des qualités d’objet en production : un châssis plus léger et plus adapté, un design plus orienté fauteuil ou chaise de bureau selon les modèles, et une alimentation électrique dédiée avec des batteries plus performantes.</w:t>
+      </w:r>
+    </w:p>
+    <w:p>
+      <w:r>
+        <w:t xml:space="preserve">Tester </w:t>
+      </w:r>
+      <w:proofErr w:type="spellStart"/>
+      <w:r>
+        <w:t>ESPressif</w:t>
+      </w:r>
+      <w:proofErr w:type="spellEnd"/>
+      <w:r>
+        <w:t xml:space="preserve"> SDK avec </w:t>
+      </w:r>
+      <w:proofErr w:type="spellStart"/>
+      <w:r>
+        <w:t>freeRTOS</w:t>
+      </w:r>
+      <w:bookmarkStart w:id="27" w:name="_GoBack"/>
       <w:bookmarkEnd w:id="27"/>
-      <w:r>
-        <w:t xml:space="preserve"> </w:t>
-      </w:r>
-    </w:p>
-    <w:p>
-      <w:r>
-        <w:t xml:space="preserve">Le siège représente finalement une preuve de concept d’un produit pouvant éventuellement être commercialisé ; le fauteuil connecté. Celui-ci possèderait toutes les fonctionnalités du cahier des charges, </w:t>
-      </w:r>
-      <w:r>
-        <w:t>mais aurait bien sûr des qualités d’objet en production : un châssis plus léger et plus adapté, un design plus orienté fauteuil ou chaise de bureau selon les modèles, et une alimentation électrique dédiée avec des batteries plus performantes.</w:t>
-      </w:r>
+      <w:proofErr w:type="spellEnd"/>
     </w:p>
     <w:p/>
     <w:p/>
@@ -5304,6 +5321,7 @@
         <w:docPartUnique/>
       </w:docPartObj>
     </w:sdtPr>
+    <w:sdtEndPr/>
     <w:sdtContent>
       <w:p>
         <w:pPr>
@@ -7005,7 +7023,7 @@
 </file>
 
 <file path=customXml/itemProps1.xml><?xml version="1.0" encoding="utf-8"?>
-<ds:datastoreItem xmlns:ds="http://schemas.openxmlformats.org/officeDocument/2006/customXml" ds:itemID="{0D8013BF-E2D6-47FF-8689-92BE5D434AAE}">
+<ds:datastoreItem xmlns:ds="http://schemas.openxmlformats.org/officeDocument/2006/customXml" ds:itemID="{85B09846-B3FE-4084-9C40-483733D87B4C}">
   <ds:schemaRefs>
     <ds:schemaRef ds:uri="http://schemas.openxmlformats.org/officeDocument/2006/bibliography"/>
   </ds:schemaRefs>

</xml_diff>